<commit_message>
Updated diary and user docs
</commit_message>
<xml_diff>
--- a/Lucas Cheek/Lucas Cheek Diary.docx
+++ b/Lucas Cheek/Lucas Cheek Diary.docx
@@ -94,6 +94,49 @@
       </w:r>
       <w:r>
         <w:t xml:space="preserve"> Will need the weekend to get the GUI up and running.</w:t>
+      </w:r>
+    </w:p>
+    <w:p/>
+    <w:p>
+      <w:r>
+        <w:t>3/1</w:t>
+      </w:r>
+    </w:p>
+    <w:p>
+      <w:r>
+        <w:t>Started GUI coding. Made program draw a basic grid</w:t>
+      </w:r>
+    </w:p>
+    <w:p>
+      <w:r>
+        <w:t>3/3</w:t>
+      </w:r>
+    </w:p>
+    <w:p>
+      <w:r>
+        <w:t>Further coding. I built various mouse /keyboard events and had them interact with the grid.</w:t>
+      </w:r>
+    </w:p>
+    <w:p>
+      <w:r>
+        <w:t>3/7</w:t>
+      </w:r>
+    </w:p>
+    <w:p>
+      <w:r>
+        <w:t>Started diving into the deep end of the GUI. Quickly regretting not spending more time researching how the OpenGL graphics loop works, and how to efficiently code with it. Functions starting to look like spaghetti monsters. If I have time I want to go back and redesign from the ground up</w:t>
+      </w:r>
+    </w:p>
+    <w:p/>
+    <w:p>
+      <w:r>
+        <w:lastRenderedPageBreak/>
+        <w:t>3/10</w:t>
+      </w:r>
+    </w:p>
+    <w:p>
+      <w:r>
+        <w:t>Finished a working game state. Very disappointed with the code quality. One major persistent bug is inconsistent selection during the ship placement stage that I haven’t been able to resolve simply because the code is so onerous. May spend Spring Break rewriting this disaster for my own sanity. At least it works.</w:t>
       </w:r>
       <w:bookmarkStart w:id="0" w:name="_GoBack"/>
       <w:bookmarkEnd w:id="0"/>
@@ -231,6 +274,7 @@
     <w:lsdException w:name="HTML Sample" w:semiHidden="1" w:unhideWhenUsed="1"/>
     <w:lsdException w:name="HTML Typewriter" w:semiHidden="1" w:unhideWhenUsed="1"/>
     <w:lsdException w:name="HTML Variable" w:semiHidden="1" w:unhideWhenUsed="1"/>
+    <w:lsdException w:name="Normal Table" w:semiHidden="1" w:unhideWhenUsed="1"/>
     <w:lsdException w:name="annotation subject" w:semiHidden="1" w:unhideWhenUsed="1"/>
     <w:lsdException w:name="No List" w:semiHidden="1" w:unhideWhenUsed="1"/>
     <w:lsdException w:name="Outline List 1" w:semiHidden="1" w:unhideWhenUsed="1"/>
@@ -277,8 +321,10 @@
     <w:lsdException w:name="Table Subtle 2" w:semiHidden="1" w:unhideWhenUsed="1"/>
     <w:lsdException w:name="Table Web 1" w:semiHidden="1" w:unhideWhenUsed="1"/>
     <w:lsdException w:name="Table Web 2" w:semiHidden="1" w:unhideWhenUsed="1"/>
+    <w:lsdException w:name="Table Web 3" w:semiHidden="1" w:unhideWhenUsed="1"/>
     <w:lsdException w:name="Balloon Text" w:semiHidden="1" w:unhideWhenUsed="1"/>
     <w:lsdException w:name="Table Grid" w:uiPriority="39"/>
+    <w:lsdException w:name="Table Theme" w:semiHidden="1" w:unhideWhenUsed="1"/>
     <w:lsdException w:name="Placeholder Text" w:semiHidden="1"/>
     <w:lsdException w:name="No Spacing" w:uiPriority="1" w:qFormat="1"/>
     <w:lsdException w:name="Light Shading" w:uiPriority="60"/>

</xml_diff>